<commit_message>
Se termina sub user
</commit_message>
<xml_diff>
--- a/prueba.docx
+++ b/prueba.docx
@@ -150,7 +150,10 @@
         <w:spacing w:after="0"/>
       </w:pPr>
       <w:r>
-        <w:t>La Razón Wo es</w:t>
+        <w:t xml:space="preserve">La Razón Wo es</w:t>
+      </w:r>
+      <w:r>
+        <w:t xml:space="preserve"> Discipline con 0,47 % vs LW 0,48 %</w:t>
       </w:r>
     </w:p>
     <w:p>

</xml_diff>

<commit_message>
Se agrega data reciente
</commit_message>
<xml_diff>
--- a/prueba.docx
+++ b/prueba.docx
@@ -7,7 +7,7 @@
         <w:spacing w:after="0" w:line="240" w:lineRule="auto"/>
       </w:pPr>
       <w:r>
-        <w:t xml:space="preserve">PM Puebla 22/12/2024</w:t>
+        <w:t xml:space="preserve">PM Puebla 23/12/2024</w:t>
       </w:r>
     </w:p>
     <w:p>
@@ -30,13 +30,13 @@
         <w:t xml:space="preserve"> </w:t>
       </w:r>
       <w:r>
-        <w:t xml:space="preserve">1,38 %</w:t>
+        <w:t xml:space="preserve">0,99 %</w:t>
       </w:r>
       <w:r>
         <w:t xml:space="preserve"> </w:t>
       </w:r>
       <w:r>
-        <w:t xml:space="preserve">vs LW 1,28 %</w:t>
+        <w:t xml:space="preserve">vs LW 1,97 %</w:t>
       </w:r>
     </w:p>
     <w:p>
@@ -44,25 +44,19 @@
         <w:spacing w:after="0"/>
       </w:pPr>
       <w:r>
-        <w:t>E</w:t>
-      </w:r>
-      <w:r>
-        <w:t>n</w:t>
-      </w:r>
-      <w:r>
-        <w:t xml:space="preserve"> RT </w:t>
+        <w:t xml:space="preserve">RT </w:t>
       </w:r>
       <w:r>
         <w:t xml:space="preserve">cerramos con</w:t>
       </w:r>
       <w:r>
-        <w:t xml:space="preserve"> 1,38 % </w:t>
+        <w:t xml:space="preserve"> 0,99 % </w:t>
       </w:r>
       <w:r>
         <w:t xml:space="preserve">vs</w:t>
       </w:r>
       <w:r>
-        <w:t xml:space="preserve"> LW 1,28 %</w:t>
+        <w:t xml:space="preserve"> LW 1,97 %</w:t>
       </w:r>
     </w:p>
     <w:p>
@@ -88,10 +82,10 @@
         <w:t xml:space="preserve">es</w:t>
       </w:r>
       <w:r>
-        <w:t xml:space="preserve"> Lack of Couriers con 0,50 %</w:t>
-      </w:r>
-      <w:r>
-        <w:t xml:space="preserve"> vs LW 1,11 %</w:t>
+        <w:t xml:space="preserve"> Lack of Couriers con 0,77 %</w:t>
+      </w:r>
+      <w:r>
+        <w:t xml:space="preserve"> vs LW 1,56 %</w:t>
       </w:r>
     </w:p>
     <w:p>
@@ -99,7 +93,7 @@
         <w:spacing w:after="0"/>
       </w:pPr>
       <w:r>
-        <w:t xml:space="preserve">Dentro de level 3 se identifico que la razón wo es automation_lack_of_rts_other con 0,73 % vs LW 0,77 %</w:t>
+        <w:t xml:space="preserve">Dentro de level 3 se identifico que la razón wo es automation_lack_of_rts_other con 0,48 % vs LW 1,15 %</w:t>
       </w:r>
     </w:p>
     <w:p>
@@ -125,13 +119,13 @@
         <w:t xml:space="preserve">cerramos con</w:t>
       </w:r>
       <w:r>
-        <w:t xml:space="preserve"> 0,47 % </w:t>
+        <w:t xml:space="preserve"> 0,67 % </w:t>
       </w:r>
       <w:r>
         <w:t xml:space="preserve">vs</w:t>
       </w:r>
       <w:r>
-        <w:t xml:space="preserve"> LW 0,44 %</w:t>
+        <w:t xml:space="preserve"> LW 0,52 %</w:t>
       </w:r>
     </w:p>
     <w:p>
@@ -142,7 +136,7 @@
         <w:t xml:space="preserve">La Razón Wo es</w:t>
       </w:r>
       <w:r>
-        <w:t xml:space="preserve"> Stockout con 0,36 % vs LW 0,31 %</w:t>
+        <w:t xml:space="preserve"> Stockout con 0,44 % vs LW 0,34 %</w:t>
       </w:r>
     </w:p>
     <w:p>
@@ -150,7 +144,7 @@
         <w:spacing w:after="0"/>
       </w:pPr>
       <w:r>
-        <w:t xml:space="preserve">EN USER CERRAMOS CON 0,72 % VS LW 0,69 %</w:t>
+        <w:t xml:space="preserve">EN USER CERRAMOS CON 0,54 % VS LW 0,70 %</w:t>
       </w:r>
     </w:p>
     <w:p>
@@ -161,7 +155,7 @@
         <w:t xml:space="preserve">La Razón Wo es</w:t>
       </w:r>
       <w:r>
-        <w:t xml:space="preserve"> Discipline con 0,47 % vs LW 0,48 %</w:t>
+        <w:t xml:space="preserve"> Discipline con 0,34 % vs LW 0,37 %</w:t>
       </w:r>
     </w:p>
     <w:p>
@@ -172,7 +166,7 @@
         <w:t xml:space="preserve">En Ux Cerramos con </w:t>
       </w:r>
       <w:r>
-        <w:t xml:space="preserve">0,55 % VS LW 0,48 %</w:t>
+        <w:t xml:space="preserve">0,50 % VS LW 0,56 %</w:t>
       </w:r>
     </w:p>
     <w:p>
@@ -183,7 +177,7 @@
         <w:t xml:space="preserve">LA RAZON WO ES</w:t>
       </w:r>
       <w:r>
-        <w:t xml:space="preserve"> Long ETA con 0,24 % vs LW 0,19 %</w:t>
+        <w:t xml:space="preserve"> Other con 0,16 % vs LW 0,12 %</w:t>
       </w:r>
     </w:p>
     <w:p>
@@ -191,7 +185,7 @@
         <w:spacing w:after="0"/>
       </w:pPr>
       <w:r>
-        <w:t xml:space="preserve">EN TECH CERRAMOS CON 0,30 % VS LW 0,29 %</w:t>
+        <w:t xml:space="preserve">EN TECH CERRAMOS CON 0,14 % VS LW 0,28 %</w:t>
       </w:r>
     </w:p>
     <w:p>
@@ -199,7 +193,7 @@
         <w:spacing w:after="0"/>
       </w:pPr>
       <w:r>
-        <w:t xml:space="preserve">La razón Wo es Batch Bundling con 0,12 % vs LW 0,06 %</w:t>
+        <w:t xml:space="preserve">La razón Wo es Integration Error con 0,05 % vs LW 0,12 %</w:t>
       </w:r>
     </w:p>
     <w:sectPr>

</xml_diff>

<commit_message>
Se concluye V2 posible
</commit_message>
<xml_diff>
--- a/prueba.docx
+++ b/prueba.docx
@@ -25,7 +25,7 @@
           <w:sz w:val="22"/>
           <w:szCs w:val="22"/>
         </w:rPr>
-        <w:t xml:space="preserve">Puebla 23/12/2024</w:t>
+        <w:t xml:space="preserve">Puebla 07/01/2025</w:t>
       </w:r>
     </w:p>
     <w:p>
@@ -86,7 +86,7 @@
           <w:sz w:val="22"/>
           <w:szCs w:val="22"/>
         </w:rPr>
-        <w:t xml:space="preserve">0,99 %</w:t>
+        <w:t xml:space="preserve">1,11 %</w:t>
       </w:r>
       <w:r>
         <w:rPr>
@@ -106,7 +106,7 @@
           <w:sz w:val="22"/>
           <w:szCs w:val="22"/>
         </w:rPr>
-        <w:t xml:space="preserve">1,97 %</w:t>
+        <w:t xml:space="preserve">0,93 %</w:t>
       </w:r>
     </w:p>
     <w:p>
@@ -143,7 +143,7 @@
           <w:sz w:val="22"/>
           <w:szCs w:val="22"/>
         </w:rPr>
-        <w:t xml:space="preserve">0,99 %</w:t>
+        <w:t xml:space="preserve">1,11 %</w:t>
       </w:r>
       <w:r>
         <w:rPr>
@@ -163,7 +163,7 @@
           <w:sz w:val="22"/>
           <w:szCs w:val="22"/>
         </w:rPr>
-        <w:t xml:space="preserve">1,97 %</w:t>
+        <w:t xml:space="preserve">0,93 %</w:t>
       </w:r>
     </w:p>
     <w:p>
@@ -221,7 +221,7 @@
           <w:sz w:val="22"/>
           <w:szCs w:val="22"/>
         </w:rPr>
-        <w:t xml:space="preserve">0,77 %</w:t>
+        <w:t xml:space="preserve">0,83 %</w:t>
       </w:r>
       <w:r>
         <w:rPr>
@@ -241,7 +241,7 @@
           <w:sz w:val="22"/>
           <w:szCs w:val="22"/>
         </w:rPr>
-        <w:t xml:space="preserve">1,56 %</w:t>
+        <w:t xml:space="preserve">0,57 %</w:t>
       </w:r>
     </w:p>
     <w:p>
@@ -281,7 +281,7 @@
           <w:sz w:val="22"/>
           <w:szCs w:val="22"/>
         </w:rPr>
-        <w:t xml:space="preserve">0,14 %</w:t>
+        <w:t xml:space="preserve">0,28 %</w:t>
       </w:r>
       <w:r>
         <w:rPr>
@@ -301,7 +301,7 @@
           <w:sz w:val="22"/>
           <w:szCs w:val="22"/>
         </w:rPr>
-        <w:t xml:space="preserve">0,26 %</w:t>
+        <w:t xml:space="preserve">0,33 %</w:t>
       </w:r>
     </w:p>
     <w:p>
@@ -353,7 +353,7 @@
           <w:szCs w:val="22"/>
           <w:lang w:val="en-US"/>
         </w:rPr>
-        <w:t xml:space="preserve">0,01 %</w:t>
+        <w:t xml:space="preserve">0,00 %</w:t>
       </w:r>
       <w:r>
         <w:rPr>
@@ -428,7 +428,7 @@
           <w:szCs w:val="22"/>
           <w:lang w:val="en-US"/>
         </w:rPr>
-        <w:t xml:space="preserve">0,07 %</w:t>
+        <w:t xml:space="preserve">0,00 %</w:t>
       </w:r>
       <w:r>
         <w:rPr>
@@ -450,7 +450,7 @@
           <w:szCs w:val="22"/>
           <w:lang w:val="en-US"/>
         </w:rPr>
-        <w:t xml:space="preserve">0,15 %</w:t>
+        <w:t xml:space="preserve">0,03 %</w:t>
       </w:r>
     </w:p>
     <w:p>
@@ -502,7 +502,7 @@
           <w:szCs w:val="22"/>
           <w:lang w:val="en-US"/>
         </w:rPr>
-        <w:t xml:space="preserve">0,77 %</w:t>
+        <w:t xml:space="preserve">0,83 %</w:t>
       </w:r>
       <w:r>
         <w:rPr>
@@ -524,7 +524,7 @@
           <w:szCs w:val="22"/>
           <w:lang w:val="en-US"/>
         </w:rPr>
-        <w:t xml:space="preserve">1,56 %</w:t>
+        <w:t xml:space="preserve">0,57 %</w:t>
       </w:r>
     </w:p>
     <w:p>
@@ -590,7 +590,7 @@
           <w:sz w:val="22"/>
           <w:szCs w:val="22"/>
         </w:rPr>
-        <w:t xml:space="preserve">0,48 %</w:t>
+        <w:t xml:space="preserve">0,54 %</w:t>
       </w:r>
       <w:r>
         <w:rPr>
@@ -610,7 +610,7 @@
           <w:sz w:val="22"/>
           <w:szCs w:val="22"/>
         </w:rPr>
-        <w:t xml:space="preserve">1,15 %</w:t>
+        <w:t xml:space="preserve">0,33 %</w:t>
       </w:r>
       <w:r>
         <w:rPr>
@@ -670,7 +670,7 @@
           <w:szCs w:val="22"/>
           <w:lang w:val="en-US"/>
         </w:rPr>
-        <w:t xml:space="preserve">0,67 %</w:t>
+        <w:t xml:space="preserve">0,57 %</w:t>
       </w:r>
       <w:r>
         <w:rPr>
@@ -692,7 +692,7 @@
           <w:szCs w:val="22"/>
           <w:lang w:val="en-US"/>
         </w:rPr>
-        <w:t xml:space="preserve">0,52 %</w:t>
+        <w:t xml:space="preserve">0,58 %</w:t>
       </w:r>
     </w:p>
     <w:p>
@@ -733,7 +733,7 @@
           <w:szCs w:val="22"/>
           <w:lang w:val="en-US"/>
         </w:rPr>
-        <w:t xml:space="preserve">Stockout</w:t>
+        <w:t xml:space="preserve">Store Closed</w:t>
       </w:r>
       <w:r>
         <w:rPr>
@@ -755,7 +755,7 @@
           <w:szCs w:val="22"/>
           <w:lang w:val="en-US"/>
         </w:rPr>
-        <w:t xml:space="preserve">0,44 %</w:t>
+        <w:t xml:space="preserve">0,24 %</w:t>
       </w:r>
       <w:r>
         <w:rPr>
@@ -777,7 +777,7 @@
           <w:szCs w:val="22"/>
           <w:lang w:val="en-US"/>
         </w:rPr>
-        <w:t xml:space="preserve">0,34 %</w:t>
+        <w:t xml:space="preserve">0,01 %</w:t>
       </w:r>
     </w:p>
     <w:p>
@@ -819,7 +819,7 @@
           <w:szCs w:val="22"/>
           <w:lang w:val="en-US"/>
         </w:rPr>
-        <w:t xml:space="preserve">0,05 %</w:t>
+        <w:t xml:space="preserve">0,06 %</w:t>
       </w:r>
       <w:r>
         <w:rPr>
@@ -841,7 +841,7 @@
           <w:szCs w:val="22"/>
           <w:lang w:val="en-US"/>
         </w:rPr>
-        <w:t xml:space="preserve">0,05 %</w:t>
+        <w:t xml:space="preserve">0,01 %</w:t>
       </w:r>
     </w:p>
     <w:p>
@@ -907,7 +907,7 @@
           <w:szCs w:val="22"/>
           <w:lang w:val="en-US"/>
         </w:rPr>
-        <w:t xml:space="preserve">0,01 %</w:t>
+        <w:t xml:space="preserve">0,00 %</w:t>
       </w:r>
     </w:p>
     <w:p>
@@ -951,7 +951,7 @@
           <w:szCs w:val="22"/>
           <w:lang w:val="en-US"/>
         </w:rPr>
-        <w:t xml:space="preserve"> 0,44 % </w:t>
+        <w:t xml:space="preserve"> 0,22 % </w:t>
       </w:r>
       <w:r>
         <w:rPr>
@@ -973,7 +973,7 @@
           <w:szCs w:val="22"/>
           <w:lang w:val="en-US"/>
         </w:rPr>
-        <w:t xml:space="preserve">0,34 %</w:t>
+        <w:t xml:space="preserve">0,36 %</w:t>
       </w:r>
     </w:p>
     <w:p>
@@ -1016,7 +1016,7 @@
           <w:szCs w:val="22"/>
           <w:lang w:val="en-US"/>
         </w:rPr>
-        <w:t xml:space="preserve">0,07 % </w:t>
+        <w:t xml:space="preserve">0,24 % </w:t>
       </w:r>
       <w:r>
         <w:rPr>
@@ -1038,7 +1038,7 @@
           <w:szCs w:val="22"/>
           <w:lang w:val="en-US"/>
         </w:rPr>
-        <w:t xml:space="preserve">0,04 %</w:t>
+        <w:t xml:space="preserve">0,01 %</w:t>
       </w:r>
     </w:p>
     <w:p>
@@ -1081,7 +1081,7 @@
           <w:szCs w:val="22"/>
           <w:lang w:val="en-US"/>
         </w:rPr>
-        <w:t xml:space="preserve">0,01 % </w:t>
+        <w:t xml:space="preserve">0,06 % </w:t>
       </w:r>
       <w:r>
         <w:rPr>
@@ -1103,7 +1103,7 @@
           <w:szCs w:val="22"/>
           <w:lang w:val="en-US"/>
         </w:rPr>
-        <w:t xml:space="preserve">0,01 %</w:t>
+        <w:t xml:space="preserve">0,09 %</w:t>
       </w:r>
     </w:p>
     <w:p>
@@ -1146,7 +1146,7 @@
           <w:szCs w:val="22"/>
           <w:lang w:val="en-US"/>
         </w:rPr>
-        <w:t xml:space="preserve">0,04 %</w:t>
+        <w:t xml:space="preserve">0,00 %</w:t>
       </w:r>
       <w:r>
         <w:rPr>
@@ -1180,7 +1180,7 @@
           <w:szCs w:val="22"/>
           <w:lang w:val="en-US"/>
         </w:rPr>
-        <w:t xml:space="preserve">0,02 %</w:t>
+        <w:t xml:space="preserve">0,03 %</w:t>
       </w:r>
       <w:r>
         <w:rPr>
@@ -1245,7 +1245,7 @@
           <w:szCs w:val="22"/>
           <w:lang w:val="en-US"/>
         </w:rPr>
-        <w:t xml:space="preserve">0,05 % </w:t>
+        <w:t xml:space="preserve">0,00 % </w:t>
       </w:r>
       <w:r>
         <w:rPr>
@@ -1267,7 +1267,7 @@
           <w:szCs w:val="22"/>
           <w:lang w:val="en-US"/>
         </w:rPr>
-        <w:t xml:space="preserve">0,03 %</w:t>
+        <w:t xml:space="preserve">0,06 %</w:t>
       </w:r>
     </w:p>
     <w:p>
@@ -1332,7 +1332,7 @@
           <w:szCs w:val="22"/>
           <w:lang w:val="en-US"/>
         </w:rPr>
-        <w:t xml:space="preserve">0,00 %</w:t>
+        <w:t xml:space="preserve">0,01 %</w:t>
       </w:r>
     </w:p>
     <w:p>
@@ -1414,7 +1414,7 @@
           <w:sz w:val="22"/>
           <w:szCs w:val="22"/>
         </w:rPr>
-        <w:t xml:space="preserve">stockout_no_automation_typification</w:t>
+        <w:t xml:space="preserve">store_closed</w:t>
       </w:r>
       <w:r>
         <w:rPr>
@@ -1434,7 +1434,7 @@
           <w:sz w:val="22"/>
           <w:szCs w:val="22"/>
         </w:rPr>
-        <w:t xml:space="preserve">0,29 %</w:t>
+        <w:t xml:space="preserve">0,24 %</w:t>
       </w:r>
       <w:r>
         <w:rPr>
@@ -1454,7 +1454,7 @@
           <w:sz w:val="22"/>
           <w:szCs w:val="22"/>
         </w:rPr>
-        <w:t xml:space="preserve">0,26 %</w:t>
+        <w:t xml:space="preserve">0,01 %</w:t>
       </w:r>
       <w:r>
         <w:rPr>
@@ -1551,7 +1551,7 @@
           <w:sz w:val="22"/>
           <w:szCs w:val="22"/>
         </w:rPr>
-        <w:t xml:space="preserve">0,54 %</w:t>
+        <w:t xml:space="preserve">0,70 %</w:t>
       </w:r>
       <w:r>
         <w:rPr>
@@ -1571,7 +1571,7 @@
           <w:sz w:val="22"/>
           <w:szCs w:val="22"/>
         </w:rPr>
-        <w:t xml:space="preserve">0,70 %</w:t>
+        <w:t xml:space="preserve">0,61 %</w:t>
       </w:r>
     </w:p>
     <w:p>
@@ -1649,7 +1649,7 @@
           <w:sz w:val="22"/>
           <w:szCs w:val="22"/>
         </w:rPr>
-        <w:t xml:space="preserve">0,34 %</w:t>
+        <w:t xml:space="preserve">0,43 %</w:t>
       </w:r>
       <w:r>
         <w:rPr>
@@ -1669,7 +1669,7 @@
           <w:sz w:val="22"/>
           <w:szCs w:val="22"/>
         </w:rPr>
-        <w:t xml:space="preserve">0,37 %</w:t>
+        <w:t xml:space="preserve">0,30 %</w:t>
       </w:r>
     </w:p>
     <w:p>
@@ -1707,7 +1707,7 @@
           <w:sz w:val="22"/>
           <w:szCs w:val="22"/>
         </w:rPr>
-        <w:t xml:space="preserve">0,34 % </w:t>
+        <w:t xml:space="preserve">0,43 % </w:t>
       </w:r>
       <w:r>
         <w:rPr>
@@ -1727,7 +1727,7 @@
           <w:sz w:val="22"/>
           <w:szCs w:val="22"/>
         </w:rPr>
-        <w:t xml:space="preserve">0,37 %</w:t>
+        <w:t xml:space="preserve">0,30 %</w:t>
       </w:r>
     </w:p>
     <w:p>
@@ -1768,7 +1768,7 @@
           <w:szCs w:val="22"/>
           <w:lang w:val="en-US"/>
         </w:rPr>
-        <w:t xml:space="preserve">0,04 % </w:t>
+        <w:t xml:space="preserve">0,07 % </w:t>
       </w:r>
       <w:r>
         <w:rPr>
@@ -1800,7 +1800,7 @@
           <w:szCs w:val="22"/>
           <w:lang w:val="en-US"/>
         </w:rPr>
-        <w:t xml:space="preserve">0,24 %</w:t>
+        <w:t xml:space="preserve">0,25 %</w:t>
       </w:r>
     </w:p>
     <w:p>
@@ -1842,7 +1842,7 @@
           <w:szCs w:val="22"/>
           <w:lang w:val="en-US"/>
         </w:rPr>
-        <w:t xml:space="preserve">0,16 % </w:t>
+        <w:t xml:space="preserve">0,00 % </w:t>
       </w:r>
       <w:r>
         <w:rPr>
@@ -1864,7 +1864,7 @@
           <w:szCs w:val="22"/>
           <w:lang w:val="en-US"/>
         </w:rPr>
-        <w:t xml:space="preserve">0,09 %</w:t>
+        <w:t xml:space="preserve">0,06 %</w:t>
       </w:r>
     </w:p>
     <w:p>
@@ -1968,7 +1968,7 @@
           <w:sz w:val="22"/>
           <w:szCs w:val="22"/>
         </w:rPr>
-        <w:t xml:space="preserve">0,30 % </w:t>
+        <w:t xml:space="preserve">0,35 % </w:t>
       </w:r>
       <w:r>
         <w:rPr>
@@ -1988,7 +1988,7 @@
           <w:sz w:val="22"/>
           <w:szCs w:val="22"/>
         </w:rPr>
-        <w:t xml:space="preserve">0,29 %</w:t>
+        <w:t xml:space="preserve">0,28 %</w:t>
       </w:r>
     </w:p>
     <w:p>
@@ -2037,7 +2037,7 @@
           <w:sz w:val="22"/>
           <w:szCs w:val="22"/>
         </w:rPr>
-        <w:t xml:space="preserve">0,50 %</w:t>
+        <w:t xml:space="preserve">0,41 %</w:t>
       </w:r>
       <w:r>
         <w:rPr>
@@ -2057,7 +2057,7 @@
           <w:sz w:val="22"/>
           <w:szCs w:val="22"/>
         </w:rPr>
-        <w:t xml:space="preserve">0,56 %</w:t>
+        <w:t xml:space="preserve">0,42 %</w:t>
       </w:r>
     </w:p>
     <w:p>
@@ -2124,7 +2124,7 @@
           <w:sz w:val="22"/>
           <w:szCs w:val="22"/>
         </w:rPr>
-        <w:t xml:space="preserve">Other</w:t>
+        <w:t xml:space="preserve">Wrong User Address</w:t>
       </w:r>
       <w:r>
         <w:rPr>
@@ -2144,7 +2144,7 @@
           <w:sz w:val="22"/>
           <w:szCs w:val="22"/>
         </w:rPr>
-        <w:t xml:space="preserve">0,16 %</w:t>
+        <w:t xml:space="preserve">0,12 %</w:t>
       </w:r>
       <w:r>
         <w:rPr>
@@ -2164,7 +2164,7 @@
           <w:sz w:val="22"/>
           <w:szCs w:val="22"/>
         </w:rPr>
-        <w:t xml:space="preserve">0,12 %</w:t>
+        <w:t xml:space="preserve">0,10 %</w:t>
       </w:r>
     </w:p>
     <w:p>
@@ -2202,27 +2202,27 @@
           <w:sz w:val="22"/>
           <w:szCs w:val="22"/>
         </w:rPr>
+        <w:t xml:space="preserve">0,11 %</w:t>
+      </w:r>
+      <w:r>
+        <w:rPr>
+          <w:rFonts w:ascii="Arial" w:hAnsi="Arial" w:cs="Arial"/>
+          <w:color w:val="000000"/>
+          <w:sz w:val="22"/>
+          <w:szCs w:val="22"/>
+        </w:rPr>
+        <w:t xml:space="preserve"> vs LW </w:t>
+      </w:r>
+      <w:r>
+        <w:rPr>
+          <w:rFonts w:ascii="Arial" w:hAnsi="Arial" w:cs="Arial"/>
+          <w:b/>
+          <w:bCs/>
+          <w:color w:val="000000"/>
+          <w:sz w:val="22"/>
+          <w:szCs w:val="22"/>
+        </w:rPr>
         <w:t xml:space="preserve">0,10 %</w:t>
-      </w:r>
-      <w:r>
-        <w:rPr>
-          <w:rFonts w:ascii="Arial" w:hAnsi="Arial" w:cs="Arial"/>
-          <w:color w:val="000000"/>
-          <w:sz w:val="22"/>
-          <w:szCs w:val="22"/>
-        </w:rPr>
-        <w:t xml:space="preserve"> vs LW </w:t>
-      </w:r>
-      <w:r>
-        <w:rPr>
-          <w:rFonts w:ascii="Arial" w:hAnsi="Arial" w:cs="Arial"/>
-          <w:b/>
-          <w:bCs/>
-          <w:color w:val="000000"/>
-          <w:sz w:val="22"/>
-          <w:szCs w:val="22"/>
-        </w:rPr>
-        <w:t xml:space="preserve">0,20 %</w:t>
       </w:r>
     </w:p>
     <w:p>
@@ -2263,7 +2263,7 @@
           <w:szCs w:val="22"/>
           <w:lang w:val="en-US"/>
         </w:rPr>
-        <w:t xml:space="preserve">0,00 %</w:t>
+        <w:t xml:space="preserve">0,02 %</w:t>
       </w:r>
       <w:r>
         <w:rPr>
@@ -2297,7 +2297,7 @@
           <w:szCs w:val="22"/>
           <w:lang w:val="en-US"/>
         </w:rPr>
-        <w:t xml:space="preserve">0,02 %</w:t>
+        <w:t xml:space="preserve">0,03 %</w:t>
       </w:r>
     </w:p>
     <w:p>
@@ -2357,7 +2357,7 @@
           <w:szCs w:val="22"/>
           <w:lang w:val="en-US"/>
         </w:rPr>
-        <w:t xml:space="preserve">0,14 %</w:t>
+        <w:t xml:space="preserve">0,20 %</w:t>
       </w:r>
       <w:r>
         <w:rPr>
@@ -2399,7 +2399,7 @@
           <w:szCs w:val="22"/>
           <w:lang w:val="en-US"/>
         </w:rPr>
-        <w:t xml:space="preserve">0,28 %</w:t>
+        <w:t xml:space="preserve">0,30 %</w:t>
       </w:r>
     </w:p>
     <w:p>
@@ -2484,7 +2484,7 @@
           <w:szCs w:val="22"/>
           <w:lang w:val="en-US"/>
         </w:rPr>
-        <w:t xml:space="preserve">0,05 %</w:t>
+        <w:t xml:space="preserve">0,09 %</w:t>
       </w:r>
       <w:r>
         <w:rPr>

</xml_diff>

<commit_message>
se termina v2 a test
</commit_message>
<xml_diff>
--- a/prueba.docx
+++ b/prueba.docx
@@ -25,7 +25,7 @@
           <w:sz w:val="22"/>
           <w:szCs w:val="22"/>
         </w:rPr>
-        <w:t xml:space="preserve">Puebla 07/01/2025</w:t>
+        <w:t xml:space="preserve">Puebla 08/01/2025</w:t>
       </w:r>
     </w:p>
     <w:p>
@@ -1864,7 +1864,7 @@
           <w:szCs w:val="22"/>
           <w:lang w:val="en-US"/>
         </w:rPr>
-        <w:t xml:space="preserve">0,06 %</w:t>
+        <w:t xml:space="preserve">0,00 %</w:t>
       </w:r>
     </w:p>
     <w:p>

</xml_diff>